<commit_message>
Update Teaching - BCIS301 Assessment 2 - S2 2019 - Instructions.docx
</commit_message>
<xml_diff>
--- a/Teaching - BCIS301 Assessment 2 - S2 2019 - Instructions.docx
+++ b/Teaching - BCIS301 Assessment 2 - S2 2019 - Instructions.docx
@@ -11,8 +11,6 @@
           <w:szCs w:val="28"/>
         </w:rPr>
       </w:pPr>
-      <w:bookmarkStart w:id="0" w:name="_GoBack"/>
-      <w:bookmarkEnd w:id="0"/>
       <w:r>
         <w:rPr>
           <w:b/>
@@ -812,13 +810,20 @@
         <w:rPr>
           <w:noProof/>
         </w:rPr>
-        <w:t>expected to represent a s</w:t>
-      </w:r>
-      <w:proofErr w:type="spellStart"/>
-      <w:r>
-        <w:t>imple</w:t>
-      </w:r>
-      <w:proofErr w:type="spellEnd"/>
+        <w:t xml:space="preserve">expected to represent a </w:t>
+      </w:r>
+      <w:r>
+        <w:rPr>
+          <w:noProof/>
+        </w:rPr>
+        <w:t>sim</w:t>
+      </w:r>
+      <w:r>
+        <w:rPr>
+          <w:noProof/>
+        </w:rPr>
+        <w:t>ple</w:t>
+      </w:r>
       <w:r>
         <w:t xml:space="preserve"> project brief. I should include:</w:t>
       </w:r>
@@ -3618,6 +3623,7 @@
     <w:lsdException w:name="HTML Sample" w:semiHidden="1" w:unhideWhenUsed="1"/>
     <w:lsdException w:name="HTML Typewriter" w:semiHidden="1" w:unhideWhenUsed="1"/>
     <w:lsdException w:name="HTML Variable" w:semiHidden="1" w:unhideWhenUsed="1"/>
+    <w:lsdException w:name="Normal Table" w:semiHidden="1" w:unhideWhenUsed="1"/>
     <w:lsdException w:name="annotation subject" w:semiHidden="1" w:unhideWhenUsed="1"/>
     <w:lsdException w:name="No List" w:semiHidden="1" w:unhideWhenUsed="1"/>
     <w:lsdException w:name="Outline List 1" w:semiHidden="1" w:unhideWhenUsed="1"/>
@@ -3661,8 +3667,10 @@
     <w:lsdException w:name="Table Elegant" w:semiHidden="1" w:unhideWhenUsed="1"/>
     <w:lsdException w:name="Table Professional" w:semiHidden="1" w:unhideWhenUsed="1"/>
     <w:lsdException w:name="Table Subtle 1" w:semiHidden="1" w:unhideWhenUsed="1"/>
+    <w:lsdException w:name="Table Subtle 2" w:semiHidden="1" w:unhideWhenUsed="1"/>
     <w:lsdException w:name="Table Web 1" w:semiHidden="1" w:unhideWhenUsed="1"/>
     <w:lsdException w:name="Table Web 2" w:semiHidden="1" w:unhideWhenUsed="1"/>
+    <w:lsdException w:name="Table Web 3" w:semiHidden="1" w:unhideWhenUsed="1"/>
     <w:lsdException w:name="Balloon Text" w:semiHidden="1" w:unhideWhenUsed="1"/>
     <w:lsdException w:name="Table Grid" w:uiPriority="39"/>
     <w:lsdException w:name="Table Theme" w:semiHidden="1" w:unhideWhenUsed="1"/>

</xml_diff>